<commit_message>
Resolución parte 3 del documento
</commit_message>
<xml_diff>
--- a/MVC.docx
+++ b/MVC.docx
@@ -1,6 +1,6 @@
 
 <file path=word/document.xml><?xml version="1.0" encoding="utf-8"?>
-<w:document xmlns:wpc="http://schemas.microsoft.com/office/word/2010/wordprocessingCanvas" xmlns:cx="http://schemas.microsoft.com/office/drawing/2014/chartex" xmlns:mc="http://schemas.openxmlformats.org/markup-compatibility/2006" xmlns:o="urn:schemas-microsoft-com:office:office" xmlns:r="http://schemas.openxmlformats.org/officeDocument/2006/relationships" xmlns:m="http://schemas.openxmlformats.org/officeDocument/2006/math" xmlns:v="urn:schemas-microsoft-com:vml" xmlns:wp14="http://schemas.microsoft.com/office/word/2010/wordprocessingDrawing" xmlns:wp="http://schemas.openxmlformats.org/drawingml/2006/wordprocessingDrawing" xmlns:w10="urn:schemas-microsoft-com:office:word" xmlns:w="http://schemas.openxmlformats.org/wordprocessingml/2006/main" xmlns:w14="http://schemas.microsoft.com/office/word/2010/wordml" xmlns:w15="http://schemas.microsoft.com/office/word/2012/wordml" xmlns:w16se="http://schemas.microsoft.com/office/word/2015/wordml/symex" xmlns:wpg="http://schemas.microsoft.com/office/word/2010/wordprocessingGroup" xmlns:wpi="http://schemas.microsoft.com/office/word/2010/wordprocessingInk" xmlns:wne="http://schemas.microsoft.com/office/word/2006/wordml" xmlns:wps="http://schemas.microsoft.com/office/word/2010/wordprocessingShape" mc:Ignorable="w14 w15 w16se wp14">
+<w:document xmlns:wpc="http://schemas.microsoft.com/office/word/2010/wordprocessingCanvas" xmlns:cx="http://schemas.microsoft.com/office/drawing/2014/chartex" xmlns:cx1="http://schemas.microsoft.com/office/drawing/2015/9/8/chartex" xmlns:cx2="http://schemas.microsoft.com/office/drawing/2015/10/21/chartex" xmlns:cx3="http://schemas.microsoft.com/office/drawing/2016/5/9/chartex" xmlns:cx4="http://schemas.microsoft.com/office/drawing/2016/5/10/chartex" xmlns:cx5="http://schemas.microsoft.com/office/drawing/2016/5/11/chartex" xmlns:cx6="http://schemas.microsoft.com/office/drawing/2016/5/12/chartex" xmlns:cx7="http://schemas.microsoft.com/office/drawing/2016/5/13/chartex" xmlns:cx8="http://schemas.microsoft.com/office/drawing/2016/5/14/chartex" xmlns:mc="http://schemas.openxmlformats.org/markup-compatibility/2006" xmlns:aink="http://schemas.microsoft.com/office/drawing/2016/ink" xmlns:am3d="http://schemas.microsoft.com/office/drawing/2017/model3d" xmlns:o="urn:schemas-microsoft-com:office:office" xmlns:r="http://schemas.openxmlformats.org/officeDocument/2006/relationships" xmlns:m="http://schemas.openxmlformats.org/officeDocument/2006/math" xmlns:v="urn:schemas-microsoft-com:vml" xmlns:wp14="http://schemas.microsoft.com/office/word/2010/wordprocessingDrawing" xmlns:wp="http://schemas.openxmlformats.org/drawingml/2006/wordprocessingDrawing" xmlns:w10="urn:schemas-microsoft-com:office:word" xmlns:w="http://schemas.openxmlformats.org/wordprocessingml/2006/main" xmlns:w14="http://schemas.microsoft.com/office/word/2010/wordml" xmlns:w15="http://schemas.microsoft.com/office/word/2012/wordml" xmlns:w16cid="http://schemas.microsoft.com/office/word/2016/wordml/cid" xmlns:w16se="http://schemas.microsoft.com/office/word/2015/wordml/symex" xmlns:wpg="http://schemas.microsoft.com/office/word/2010/wordprocessingGroup" xmlns:wpi="http://schemas.microsoft.com/office/word/2010/wordprocessingInk" xmlns:wne="http://schemas.microsoft.com/office/word/2006/wordml" xmlns:wps="http://schemas.microsoft.com/office/word/2010/wordprocessingShape" mc:Ignorable="w14 w15 w16se w16cid wp14">
   <w:body>
     <w:p>
       <w:pPr>
@@ -444,21 +444,7 @@
         <w:rPr>
           <w:b/>
         </w:rPr>
-        <w:t xml:space="preserve"> </w:t>
-      </w:r>
-      <w:proofErr w:type="spellStart"/>
-      <w:r>
-        <w:rPr>
-          <w:b/>
-        </w:rPr>
-        <w:t>commit</w:t>
-      </w:r>
-      <w:proofErr w:type="spellEnd"/>
-      <w:r>
-        <w:rPr>
-          <w:b/>
-        </w:rPr>
-        <w:t xml:space="preserve"> -m “Comentarios de los cambios realizados”</w:t>
+        <w:t xml:space="preserve"> commit -m “Comentarios de los cambios realizados”</w:t>
       </w:r>
     </w:p>
     <w:p>
@@ -473,15 +459,7 @@
         </w:rPr>
       </w:pPr>
       <w:r>
-        <w:t xml:space="preserve">Enviar al repositorio remoto todos los </w:t>
-      </w:r>
-      <w:proofErr w:type="spellStart"/>
-      <w:r>
-        <w:t>commit</w:t>
-      </w:r>
-      <w:proofErr w:type="spellEnd"/>
-      <w:r>
-        <w:t xml:space="preserve"> sin enviar: </w:t>
+        <w:t xml:space="preserve">Enviar al repositorio remoto todos los commit sin enviar: </w:t>
       </w:r>
       <w:proofErr w:type="spellStart"/>
       <w:r>
@@ -1055,28 +1033,30 @@
               <w:jc w:val="center"/>
               <w:rPr>
                 <w:sz w:val="22"/>
+                <w:lang w:val="en-US"/>
+              </w:rPr>
+            </w:pPr>
+            <w:r>
+              <w:rPr>
+                <w:sz w:val="22"/>
+                <w:lang w:val="en-US"/>
+              </w:rPr>
+              <w:t>Constants</w:t>
+            </w:r>
+          </w:p>
+          <w:p>
+            <w:pPr>
+              <w:jc w:val="center"/>
+              <w:rPr>
+                <w:sz w:val="22"/>
+                <w:lang w:val="en-US"/>
               </w:rPr>
             </w:pPr>
             <w:proofErr w:type="spellStart"/>
             <w:r>
               <w:rPr>
                 <w:sz w:val="22"/>
-              </w:rPr>
-              <w:t>Constants</w:t>
-            </w:r>
-            <w:proofErr w:type="spellEnd"/>
-          </w:p>
-          <w:p>
-            <w:pPr>
-              <w:jc w:val="center"/>
-              <w:rPr>
-                <w:sz w:val="22"/>
-              </w:rPr>
-            </w:pPr>
-            <w:proofErr w:type="spellStart"/>
-            <w:r>
-              <w:rPr>
-                <w:sz w:val="22"/>
+                <w:lang w:val="en-US"/>
               </w:rPr>
               <w:t>IGameFactory</w:t>
             </w:r>
@@ -1087,12 +1067,14 @@
               <w:jc w:val="center"/>
               <w:rPr>
                 <w:sz w:val="22"/>
+                <w:lang w:val="en-US"/>
               </w:rPr>
             </w:pPr>
             <w:proofErr w:type="spellStart"/>
             <w:r>
               <w:rPr>
                 <w:sz w:val="22"/>
+                <w:lang w:val="en-US"/>
               </w:rPr>
               <w:t>GameOverException</w:t>
             </w:r>
@@ -1103,12 +1085,14 @@
               <w:jc w:val="center"/>
               <w:rPr>
                 <w:sz w:val="22"/>
+                <w:lang w:val="en-US"/>
               </w:rPr>
             </w:pPr>
             <w:proofErr w:type="spellStart"/>
             <w:r>
               <w:rPr>
                 <w:sz w:val="22"/>
+                <w:lang w:val="en-US"/>
               </w:rPr>
               <w:t>GameFactory</w:t>
             </w:r>
@@ -1119,12 +1103,14 @@
               <w:jc w:val="center"/>
               <w:rPr>
                 <w:sz w:val="22"/>
+                <w:lang w:val="en-US"/>
               </w:rPr>
             </w:pPr>
             <w:proofErr w:type="spellStart"/>
             <w:r>
               <w:rPr>
                 <w:sz w:val="22"/>
+                <w:lang w:val="en-US"/>
               </w:rPr>
               <w:t>RoundTile</w:t>
             </w:r>
@@ -1135,12 +1121,14 @@
               <w:jc w:val="center"/>
               <w:rPr>
                 <w:sz w:val="22"/>
+                <w:lang w:val="en-US"/>
               </w:rPr>
             </w:pPr>
             <w:proofErr w:type="spellStart"/>
             <w:r>
               <w:rPr>
                 <w:sz w:val="22"/>
+                <w:lang w:val="en-US"/>
               </w:rPr>
               <w:t>GameTile</w:t>
             </w:r>
@@ -1247,585 +1235,803 @@
       <w:pPr>
         <w:pStyle w:val="Ttulo1"/>
       </w:pPr>
+      <w:r>
+        <w:t>Parte 2</w:t>
+      </w:r>
+    </w:p>
+    <w:p/>
+    <w:p>
+      <w:r>
+        <w:t>Cada integrante debe clonar en su computadora el repositorio remoto y luego todos deben trabajar paralelamente con esta versión. Luego, el orden para enviar los cambios realizados debe ser el siguiente:</w:t>
+      </w:r>
+    </w:p>
+    <w:p>
+      <w:pPr>
+        <w:pStyle w:val="Prrafodelista"/>
+        <w:numPr>
+          <w:ilvl w:val="0"/>
+          <w:numId w:val="10"/>
+        </w:numPr>
+      </w:pPr>
+      <w:r>
+        <w:rPr>
+          <w:b/>
+        </w:rPr>
+        <w:t>Integrante1</w:t>
+      </w:r>
+      <w:r>
+        <w:t>(creó el repositorio):</w:t>
+      </w:r>
+    </w:p>
+    <w:p>
+      <w:pPr>
+        <w:pStyle w:val="Prrafodelista"/>
+        <w:numPr>
+          <w:ilvl w:val="1"/>
+          <w:numId w:val="10"/>
+        </w:numPr>
+      </w:pPr>
+      <w:r>
+        <w:t>Ventana principal:</w:t>
+      </w:r>
+    </w:p>
+    <w:p>
+      <w:pPr>
+        <w:pStyle w:val="Prrafodelista"/>
+        <w:numPr>
+          <w:ilvl w:val="2"/>
+          <w:numId w:val="10"/>
+        </w:numPr>
+      </w:pPr>
+      <w:proofErr w:type="gramStart"/>
+      <w:r>
+        <w:t>Cambiar el texto del botón de “</w:t>
+      </w:r>
+      <w:proofErr w:type="spellStart"/>
+      <w:r>
+        <w:t>Start</w:t>
+      </w:r>
+      <w:proofErr w:type="spellEnd"/>
+      <w:r>
+        <w:t xml:space="preserve"> </w:t>
+      </w:r>
+      <w:proofErr w:type="spellStart"/>
+      <w:r>
+        <w:t>Game</w:t>
+      </w:r>
+      <w:proofErr w:type="spellEnd"/>
+      <w:r>
+        <w:t>” a “</w:t>
+      </w:r>
+      <w:proofErr w:type="spellStart"/>
+      <w:r>
+        <w:t>Let’s</w:t>
+      </w:r>
+      <w:proofErr w:type="spellEnd"/>
+      <w:r>
+        <w:t xml:space="preserve"> </w:t>
+      </w:r>
+      <w:proofErr w:type="spellStart"/>
+      <w:r>
+        <w:t>Go</w:t>
+      </w:r>
+      <w:proofErr w:type="spellEnd"/>
+      <w:r>
+        <w:t>!!!</w:t>
+      </w:r>
+      <w:proofErr w:type="gramEnd"/>
+      <w:r>
+        <w:t>”.</w:t>
+      </w:r>
+    </w:p>
+    <w:p>
+      <w:pPr>
+        <w:pStyle w:val="Prrafodelista"/>
+        <w:numPr>
+          <w:ilvl w:val="1"/>
+          <w:numId w:val="10"/>
+        </w:numPr>
+      </w:pPr>
+      <w:r>
+        <w:t>Juego Gold:</w:t>
+      </w:r>
+    </w:p>
+    <w:p>
+      <w:pPr>
+        <w:pStyle w:val="Prrafodelista"/>
+        <w:numPr>
+          <w:ilvl w:val="2"/>
+          <w:numId w:val="10"/>
+        </w:numPr>
+      </w:pPr>
+      <w:r>
+        <w:t>Por cada ficha recolectada, asigne 2 puntos en lugar de 1.</w:t>
+      </w:r>
+    </w:p>
+    <w:p>
+      <w:pPr>
+        <w:pStyle w:val="Prrafodelista"/>
+        <w:numPr>
+          <w:ilvl w:val="0"/>
+          <w:numId w:val="10"/>
+        </w:numPr>
+      </w:pPr>
+      <w:r>
+        <w:rPr>
+          <w:b/>
+        </w:rPr>
+        <w:t>Integrante2</w:t>
+      </w:r>
+      <w:r>
+        <w:t>:</w:t>
+      </w:r>
+    </w:p>
+    <w:p>
+      <w:pPr>
+        <w:pStyle w:val="Prrafodelista"/>
+        <w:numPr>
+          <w:ilvl w:val="1"/>
+          <w:numId w:val="10"/>
+        </w:numPr>
+      </w:pPr>
+      <w:r>
+        <w:t>Ventana principal:</w:t>
+      </w:r>
+    </w:p>
+    <w:p>
+      <w:pPr>
+        <w:pStyle w:val="Prrafodelista"/>
+        <w:numPr>
+          <w:ilvl w:val="2"/>
+          <w:numId w:val="10"/>
+        </w:numPr>
+      </w:pPr>
+      <w:r>
+        <w:t>Cambiar las dimensiones de la ventana a 15x15.</w:t>
+      </w:r>
+    </w:p>
+    <w:p>
+      <w:pPr>
+        <w:pStyle w:val="Prrafodelista"/>
+        <w:numPr>
+          <w:ilvl w:val="2"/>
+          <w:numId w:val="10"/>
+        </w:numPr>
+      </w:pPr>
+      <w:r>
+        <w:t>Cambiar el texto del botón “</w:t>
+      </w:r>
+      <w:proofErr w:type="spellStart"/>
+      <w:r>
+        <w:t>Start</w:t>
+      </w:r>
+      <w:proofErr w:type="spellEnd"/>
+      <w:r>
+        <w:t xml:space="preserve"> </w:t>
+      </w:r>
+      <w:proofErr w:type="spellStart"/>
+      <w:r>
+        <w:t>Game</w:t>
+      </w:r>
+      <w:proofErr w:type="spellEnd"/>
+      <w:r>
+        <w:t>” a “</w:t>
+      </w:r>
+      <w:proofErr w:type="spellStart"/>
+      <w:r>
+        <w:t>Let’s</w:t>
+      </w:r>
+      <w:proofErr w:type="spellEnd"/>
+      <w:r>
+        <w:t xml:space="preserve"> Play”</w:t>
+      </w:r>
+    </w:p>
+    <w:p>
+      <w:pPr>
+        <w:pStyle w:val="Prrafodelista"/>
+        <w:numPr>
+          <w:ilvl w:val="2"/>
+          <w:numId w:val="10"/>
+        </w:numPr>
+      </w:pPr>
+      <w:r>
+        <w:t>Cambiar el color de fondo de la pantalla principal de blanco a gris (</w:t>
+      </w:r>
+      <w:proofErr w:type="spellStart"/>
+      <w:r>
+        <w:t>lightGray</w:t>
+      </w:r>
+      <w:proofErr w:type="spellEnd"/>
+      <w:r>
+        <w:t>)</w:t>
+      </w:r>
+    </w:p>
+    <w:p>
+      <w:pPr>
+        <w:pStyle w:val="Prrafodelista"/>
+        <w:numPr>
+          <w:ilvl w:val="1"/>
+          <w:numId w:val="10"/>
+        </w:numPr>
+      </w:pPr>
+      <w:r>
+        <w:t>Juego Snake:</w:t>
+      </w:r>
+    </w:p>
+    <w:p>
+      <w:pPr>
+        <w:pStyle w:val="Prrafodelista"/>
+        <w:numPr>
+          <w:ilvl w:val="2"/>
+          <w:numId w:val="10"/>
+        </w:numPr>
+      </w:pPr>
+      <w:r>
+        <w:t>Para el juego ‘Snake’ cambie el color de la serpiente a verde (GREEN).</w:t>
+      </w:r>
+    </w:p>
+    <w:p/>
+    <w:p>
+      <w:pPr>
+        <w:pStyle w:val="Prrafodelista"/>
+        <w:numPr>
+          <w:ilvl w:val="0"/>
+          <w:numId w:val="10"/>
+        </w:numPr>
+      </w:pPr>
+      <w:r>
+        <w:rPr>
+          <w:b/>
+        </w:rPr>
+        <w:t>Integrante3</w:t>
+      </w:r>
+      <w:r>
+        <w:t>:</w:t>
+      </w:r>
+    </w:p>
+    <w:p>
+      <w:pPr>
+        <w:pStyle w:val="Prrafodelista"/>
+        <w:numPr>
+          <w:ilvl w:val="1"/>
+          <w:numId w:val="10"/>
+        </w:numPr>
+      </w:pPr>
+      <w:r>
+        <w:t>Ventana principal:</w:t>
+      </w:r>
+    </w:p>
+    <w:p>
+      <w:pPr>
+        <w:pStyle w:val="Prrafodelista"/>
+        <w:numPr>
+          <w:ilvl w:val="2"/>
+          <w:numId w:val="10"/>
+        </w:numPr>
+      </w:pPr>
+      <w:r>
+        <w:t>Cambiar el texto del botón “</w:t>
+      </w:r>
+      <w:proofErr w:type="spellStart"/>
+      <w:r>
+        <w:t>Start</w:t>
+      </w:r>
+      <w:proofErr w:type="spellEnd"/>
+      <w:r>
+        <w:t xml:space="preserve"> </w:t>
+      </w:r>
+      <w:proofErr w:type="spellStart"/>
+      <w:r>
+        <w:t>Game</w:t>
+      </w:r>
+      <w:proofErr w:type="spellEnd"/>
+      <w:r>
+        <w:t>” a “Empezar”</w:t>
+      </w:r>
+    </w:p>
+    <w:p>
+      <w:pPr>
+        <w:pStyle w:val="Prrafodelista"/>
+        <w:numPr>
+          <w:ilvl w:val="2"/>
+          <w:numId w:val="10"/>
+        </w:numPr>
+      </w:pPr>
+      <w:r>
+        <w:t>Cambiar el color de fondo de la pantalla principal de blanco a celeste.</w:t>
+      </w:r>
+    </w:p>
+    <w:p>
+      <w:pPr>
+        <w:pStyle w:val="Prrafodelista"/>
+        <w:numPr>
+          <w:ilvl w:val="1"/>
+          <w:numId w:val="10"/>
+        </w:numPr>
+      </w:pPr>
+      <w:r>
+        <w:t>Juego Gold:</w:t>
+      </w:r>
+    </w:p>
+    <w:p>
+      <w:pPr>
+        <w:pStyle w:val="Prrafodelista"/>
+        <w:numPr>
+          <w:ilvl w:val="2"/>
+          <w:numId w:val="10"/>
+        </w:numPr>
+      </w:pPr>
+      <w:r>
+        <w:t>Cambie el color de relleno de las fichas a verde (</w:t>
+      </w:r>
+      <w:proofErr w:type="spellStart"/>
+      <w:r>
+        <w:t>green</w:t>
+      </w:r>
+      <w:proofErr w:type="spellEnd"/>
+      <w:r>
+        <w:t>) y el color del borde a azul (blue).</w:t>
+      </w:r>
+    </w:p>
+    <w:p>
+      <w:pPr>
+        <w:pStyle w:val="Prrafodelista"/>
+        <w:numPr>
+          <w:ilvl w:val="2"/>
+          <w:numId w:val="10"/>
+        </w:numPr>
+      </w:pPr>
+      <w:r>
+        <w:lastRenderedPageBreak/>
+        <w:t>Por cada ficha recolectada, asigne 3 puntos en lugar de 1.</w:t>
+      </w:r>
+    </w:p>
+    <w:p/>
+    <w:p>
+      <w:pPr>
+        <w:pStyle w:val="Prrafodelista"/>
+        <w:numPr>
+          <w:ilvl w:val="0"/>
+          <w:numId w:val="10"/>
+        </w:numPr>
+      </w:pPr>
+      <w:r>
+        <w:rPr>
+          <w:b/>
+        </w:rPr>
+        <w:t>Integrante</w:t>
+      </w:r>
+      <w:proofErr w:type="gramStart"/>
+      <w:r>
+        <w:rPr>
+          <w:b/>
+        </w:rPr>
+        <w:t>1</w:t>
+      </w:r>
+      <w:r>
+        <w:rPr>
+          <w:b/>
+        </w:rPr>
+        <w:t>( otra</w:t>
+      </w:r>
+      <w:proofErr w:type="gramEnd"/>
+      <w:r>
+        <w:rPr>
+          <w:b/>
+        </w:rPr>
+        <w:t xml:space="preserve"> vez )</w:t>
+      </w:r>
+      <w:r>
+        <w:t>:</w:t>
+      </w:r>
+    </w:p>
+    <w:p>
+      <w:pPr>
+        <w:pStyle w:val="Prrafodelista"/>
+        <w:numPr>
+          <w:ilvl w:val="1"/>
+          <w:numId w:val="10"/>
+        </w:numPr>
+      </w:pPr>
+      <w:r>
+        <w:t>Juego Gold:</w:t>
+      </w:r>
+    </w:p>
+    <w:p>
+      <w:pPr>
+        <w:pStyle w:val="Prrafodelista"/>
+        <w:numPr>
+          <w:ilvl w:val="2"/>
+          <w:numId w:val="10"/>
+        </w:numPr>
+      </w:pPr>
+      <w:r>
+        <w:t>Cambie el color de relleno de las fichas a verde (</w:t>
+      </w:r>
+      <w:proofErr w:type="spellStart"/>
+      <w:r>
+        <w:t>green</w:t>
+      </w:r>
+      <w:proofErr w:type="spellEnd"/>
+      <w:r>
+        <w:t>).</w:t>
+      </w:r>
+    </w:p>
+    <w:p>
+      <w:pPr>
+        <w:pStyle w:val="Prrafodelista"/>
+        <w:numPr>
+          <w:ilvl w:val="2"/>
+          <w:numId w:val="10"/>
+        </w:numPr>
+      </w:pPr>
+      <w:r>
+        <w:t xml:space="preserve">Por cada ficha recolectada, asigne </w:t>
+      </w:r>
+      <w:r>
+        <w:t>4</w:t>
+      </w:r>
+      <w:r>
+        <w:t xml:space="preserve"> puntos en lugar de </w:t>
+      </w:r>
+      <w:r>
+        <w:t>2</w:t>
+      </w:r>
+      <w:r>
+        <w:t>.</w:t>
+      </w:r>
+    </w:p>
+    <w:p>
+      <w:pPr>
+        <w:pStyle w:val="Prrafodelista"/>
+        <w:numPr>
+          <w:ilvl w:val="1"/>
+          <w:numId w:val="10"/>
+        </w:numPr>
+      </w:pPr>
+      <w:r>
+        <w:t>Juego Snake:</w:t>
+      </w:r>
+    </w:p>
+    <w:p>
+      <w:pPr>
+        <w:pStyle w:val="Prrafodelista"/>
+        <w:numPr>
+          <w:ilvl w:val="2"/>
+          <w:numId w:val="10"/>
+        </w:numPr>
+      </w:pPr>
+      <w:r>
+        <w:t>Aumente el número de frutas de 1 a 3.</w:t>
+      </w:r>
+    </w:p>
+    <w:p>
+      <w:pPr>
+        <w:pStyle w:val="Prrafodelista"/>
+        <w:ind w:left="1440"/>
+      </w:pPr>
+    </w:p>
+    <w:p>
+      <w:pPr>
+        <w:pStyle w:val="Prrafodelista"/>
+        <w:ind w:left="360"/>
+        <w:rPr>
+          <w:highlight w:val="yellow"/>
+        </w:rPr>
+      </w:pPr>
+      <w:r>
+        <w:rPr>
+          <w:rStyle w:val="Ttulo2Car"/>
+          <w:highlight w:val="yellow"/>
+        </w:rPr>
+        <w:t>Nota:</w:t>
+      </w:r>
+      <w:r>
+        <w:rPr>
+          <w:highlight w:val="yellow"/>
+        </w:rPr>
+        <w:t xml:space="preserve"> Tengan en cuenta que cada integrante debe realizar los cambios que le corresponde, pero al finalizar deben subir en el orden (</w:t>
+      </w:r>
+      <w:r>
+        <w:rPr>
+          <w:highlight w:val="yellow"/>
+        </w:rPr>
+        <w:t xml:space="preserve">integrante </w:t>
+      </w:r>
+      <w:r>
+        <w:rPr>
+          <w:highlight w:val="yellow"/>
+        </w:rPr>
+        <w:t xml:space="preserve">1, </w:t>
+      </w:r>
+      <w:r>
+        <w:rPr>
+          <w:highlight w:val="yellow"/>
+        </w:rPr>
+        <w:t>integrante 2, integrante 3, integrante 1). Esto es para tratar de generar un conflicto de integración de código</w:t>
+      </w:r>
+      <w:r>
+        <w:rPr>
+          <w:highlight w:val="yellow"/>
+        </w:rPr>
+        <w:t xml:space="preserve"> con cada integrante</w:t>
+      </w:r>
+      <w:r>
+        <w:rPr>
+          <w:highlight w:val="yellow"/>
+        </w:rPr>
+        <w:t>.</w:t>
+      </w:r>
+    </w:p>
+    <w:p>
+      <w:pPr>
+        <w:pStyle w:val="Prrafodelista"/>
+        <w:ind w:left="360"/>
+      </w:pPr>
+    </w:p>
+    <w:p>
+      <w:pPr>
+        <w:pStyle w:val="Ttulo1"/>
+      </w:pPr>
+      <w:r>
+        <w:t>Parte 3</w:t>
+      </w:r>
+    </w:p>
+    <w:p>
+      <w:pPr>
+        <w:rPr>
+          <w:sz w:val="22"/>
+        </w:rPr>
+      </w:pPr>
+    </w:p>
+    <w:p>
+      <w:pPr>
+        <w:rPr>
+          <w:sz w:val="22"/>
+        </w:rPr>
+      </w:pPr>
+      <w:r>
+        <w:rPr>
+          <w:sz w:val="22"/>
+        </w:rPr>
+        <w:t>Responda a las siguientes interrogantes</w:t>
+      </w:r>
+      <w:r>
+        <w:rPr>
+          <w:sz w:val="22"/>
+        </w:rPr>
+        <w:t xml:space="preserve"> (</w:t>
+      </w:r>
+      <w:r>
+        <w:rPr>
+          <w:b/>
+          <w:sz w:val="22"/>
+        </w:rPr>
+        <w:t>Solo uno del grupo debe subir este archivo al GitHub con las respuestas grupales</w:t>
+      </w:r>
+      <w:r>
+        <w:rPr>
+          <w:sz w:val="22"/>
+        </w:rPr>
+        <w:t>)</w:t>
+      </w:r>
+      <w:r>
+        <w:rPr>
+          <w:sz w:val="22"/>
+        </w:rPr>
+        <w:t>:</w:t>
+      </w:r>
+    </w:p>
+    <w:p>
+      <w:pPr>
+        <w:pStyle w:val="Prrafodelista"/>
+        <w:numPr>
+          <w:ilvl w:val="0"/>
+          <w:numId w:val="7"/>
+        </w:numPr>
+        <w:jc w:val="both"/>
+        <w:rPr>
+          <w:sz w:val="22"/>
+        </w:rPr>
+      </w:pPr>
+      <w:r>
+        <w:rPr>
+          <w:sz w:val="22"/>
+        </w:rPr>
+        <w:t>¿Le resultó complicado r</w:t>
+      </w:r>
+      <w:r>
+        <w:rPr>
+          <w:sz w:val="22"/>
+        </w:rPr>
+        <w:t>ealizar los cambios solicitados?</w:t>
+      </w:r>
+    </w:p>
+    <w:p>
+      <w:pPr>
+        <w:pStyle w:val="Prrafodelista"/>
+        <w:jc w:val="both"/>
+        <w:rPr>
+          <w:sz w:val="22"/>
+        </w:rPr>
+      </w:pPr>
+      <w:r>
+        <w:rPr>
+          <w:sz w:val="22"/>
+        </w:rPr>
+        <w:t>Realizar los cambios no fue complejo, la dificultad radicó en la sincronización entre los miembros del grupo debido al versionamiento (Aceptar los cambios de la nueva versión, la cual no teníamos en nuestro repositorio local. Además, hacer un nuevo commit por los cambios externos aceptados y finalmente subir los propios), finalmente pudo ser manejado correctamente por cada integrante del grupo.</w:t>
+      </w:r>
+    </w:p>
+    <w:p>
+      <w:pPr>
+        <w:pStyle w:val="Prrafodelista"/>
+        <w:jc w:val="both"/>
+        <w:rPr>
+          <w:sz w:val="22"/>
+        </w:rPr>
+      </w:pPr>
+    </w:p>
+    <w:p>
+      <w:pPr>
+        <w:pStyle w:val="Prrafodelista"/>
+        <w:numPr>
+          <w:ilvl w:val="0"/>
+          <w:numId w:val="7"/>
+        </w:numPr>
+        <w:jc w:val="both"/>
+        <w:rPr>
+          <w:sz w:val="22"/>
+        </w:rPr>
+      </w:pPr>
+      <w:r>
+        <w:rPr>
+          <w:sz w:val="22"/>
+        </w:rPr>
+        <w:t>¿Cuáles considera usted que son los archivos/clases ‘más importantes?</w:t>
+      </w:r>
+    </w:p>
+    <w:p>
+      <w:pPr>
+        <w:pStyle w:val="Prrafodelista"/>
+        <w:jc w:val="both"/>
+        <w:rPr>
+          <w:sz w:val="22"/>
+        </w:rPr>
+      </w:pPr>
+      <w:r>
+        <w:rPr>
+          <w:sz w:val="22"/>
+        </w:rPr>
+        <w:t>Considerando el princi</w:t>
+      </w:r>
+      <w:r>
+        <w:rPr>
+          <w:sz w:val="22"/>
+        </w:rPr>
+        <w:t>pi</w:t>
+      </w:r>
+      <w:r>
+        <w:rPr>
+          <w:sz w:val="22"/>
+        </w:rPr>
+        <w:t>o de MVC, los archivos más importantes son los que permiten la interconexión entre el usuario y el programa, es decir que el controlador tiene un nivel jerárquico de importancia mayor, una vez más recalcando que el código del controlador es el de mayor complejidad con respecto a la vista y a los modelos, sin embargo</w:t>
+      </w:r>
+      <w:r>
+        <w:rPr>
+          <w:sz w:val="22"/>
+        </w:rPr>
+        <w:t>,</w:t>
+      </w:r>
+      <w:r>
+        <w:rPr>
+          <w:sz w:val="22"/>
+        </w:rPr>
+        <w:t xml:space="preserve"> no se descarta la vital importancia de la vista y del modelo.</w:t>
+      </w:r>
+    </w:p>
+    <w:p>
+      <w:pPr>
+        <w:pStyle w:val="Prrafodelista"/>
+        <w:jc w:val="both"/>
+        <w:rPr>
+          <w:sz w:val="22"/>
+        </w:rPr>
+      </w:pPr>
+    </w:p>
+    <w:p>
+      <w:pPr>
+        <w:pStyle w:val="Prrafodelista"/>
+        <w:numPr>
+          <w:ilvl w:val="0"/>
+          <w:numId w:val="7"/>
+        </w:numPr>
+        <w:jc w:val="both"/>
+        <w:rPr>
+          <w:sz w:val="22"/>
+        </w:rPr>
+      </w:pPr>
+      <w:r>
+        <w:rPr>
+          <w:sz w:val="22"/>
+        </w:rPr>
+        <w:t>¿Qué aspectos ayudaron a realizar los cambios?</w:t>
+      </w:r>
+    </w:p>
+    <w:p>
+      <w:pPr>
+        <w:pStyle w:val="Prrafodelista"/>
+        <w:jc w:val="both"/>
+        <w:rPr>
+          <w:sz w:val="22"/>
+        </w:rPr>
+      </w:pPr>
+      <w:r>
+        <w:rPr>
+          <w:sz w:val="22"/>
+        </w:rPr>
+        <w:t>El aspecto fundamental que ayudó a realizar los cambios fue la comunicación de tal forma que cada miembro del grupo se sincronizó y posteriormente actualizó la versión del proyecto, ya que de otro modo se hubieran tenido mayores inconvenientes al momento de aplicar los respectivos cambios.</w:t>
+      </w:r>
+    </w:p>
+    <w:p>
+      <w:pPr>
+        <w:pStyle w:val="Prrafodelista"/>
+        <w:rPr>
+          <w:sz w:val="22"/>
+        </w:rPr>
+      </w:pPr>
+    </w:p>
+    <w:p>
+      <w:pPr>
+        <w:pStyle w:val="Prrafodelista"/>
+        <w:numPr>
+          <w:ilvl w:val="0"/>
+          <w:numId w:val="7"/>
+        </w:numPr>
+        <w:rPr>
+          <w:sz w:val="22"/>
+        </w:rPr>
+      </w:pPr>
+      <w:r>
+        <w:rPr>
+          <w:sz w:val="22"/>
+        </w:rPr>
+        <w:t>Luego de haber explorado el código, ¿considera usted que se respetan los principios de MVC?</w:t>
+      </w:r>
+    </w:p>
+    <w:p>
+      <w:pPr>
+        <w:pStyle w:val="Prrafodelista"/>
+        <w:jc w:val="both"/>
+        <w:rPr>
+          <w:sz w:val="22"/>
+        </w:rPr>
+      </w:pPr>
+      <w:r>
+        <w:rPr>
+          <w:sz w:val="22"/>
+        </w:rPr>
+        <w:t>Si, debido a que existen diferentes clases que permiten la interacción entre el usuario y la implementación del código utilizando un sistema de envío y recepción de peticiones además de la actualización y manipulación de los datos. Es decir, modelo, controlador y vista.</w:t>
+      </w:r>
+    </w:p>
+    <w:p>
+      <w:pPr>
+        <w:pStyle w:val="Prrafodelista"/>
+        <w:jc w:val="both"/>
+        <w:rPr>
+          <w:sz w:val="22"/>
+        </w:rPr>
+      </w:pPr>
+    </w:p>
+    <w:p>
+      <w:pPr>
+        <w:pStyle w:val="Prrafodelista"/>
+        <w:jc w:val="both"/>
+        <w:rPr>
+          <w:sz w:val="22"/>
+        </w:rPr>
+      </w:pPr>
       <w:bookmarkStart w:id="0" w:name="_GoBack"/>
       <w:bookmarkEnd w:id="0"/>
-      <w:r>
-        <w:t>Parte 2</w:t>
-      </w:r>
-    </w:p>
-    <w:p/>
-    <w:p>
-      <w:r>
-        <w:t>Cada integrante debe clonar en su computadora el repositorio remoto y luego todos deben trabajar paralelamente con esta versión. Luego, el orden para enviar los cambios realizados debe ser el siguiente:</w:t>
-      </w:r>
-    </w:p>
-    <w:p>
-      <w:pPr>
-        <w:pStyle w:val="Prrafodelista"/>
-        <w:numPr>
-          <w:ilvl w:val="0"/>
-          <w:numId w:val="10"/>
-        </w:numPr>
-      </w:pPr>
-      <w:r>
-        <w:rPr>
-          <w:b/>
-        </w:rPr>
-        <w:t>Integrante1</w:t>
-      </w:r>
-      <w:r>
-        <w:t>(creó el repositorio):</w:t>
-      </w:r>
-    </w:p>
-    <w:p>
-      <w:pPr>
-        <w:pStyle w:val="Prrafodelista"/>
-        <w:numPr>
-          <w:ilvl w:val="1"/>
-          <w:numId w:val="10"/>
-        </w:numPr>
-      </w:pPr>
-      <w:r>
-        <w:t>Ventana principal:</w:t>
-      </w:r>
-    </w:p>
-    <w:p>
-      <w:pPr>
-        <w:pStyle w:val="Prrafodelista"/>
-        <w:numPr>
-          <w:ilvl w:val="2"/>
-          <w:numId w:val="10"/>
-        </w:numPr>
-      </w:pPr>
-      <w:proofErr w:type="gramStart"/>
-      <w:r>
-        <w:t>Cambiar el texto del botón de “</w:t>
-      </w:r>
-      <w:proofErr w:type="spellStart"/>
-      <w:r>
-        <w:t>Start</w:t>
-      </w:r>
-      <w:proofErr w:type="spellEnd"/>
-      <w:r>
-        <w:t xml:space="preserve"> </w:t>
-      </w:r>
-      <w:proofErr w:type="spellStart"/>
-      <w:r>
-        <w:t>Game</w:t>
-      </w:r>
-      <w:proofErr w:type="spellEnd"/>
-      <w:r>
-        <w:t>” a “</w:t>
-      </w:r>
-      <w:proofErr w:type="spellStart"/>
-      <w:r>
-        <w:t>Let’s</w:t>
-      </w:r>
-      <w:proofErr w:type="spellEnd"/>
-      <w:r>
-        <w:t xml:space="preserve"> </w:t>
-      </w:r>
-      <w:proofErr w:type="spellStart"/>
-      <w:r>
-        <w:t>Go</w:t>
-      </w:r>
-      <w:proofErr w:type="spellEnd"/>
-      <w:r>
-        <w:t>!!!</w:t>
-      </w:r>
-      <w:proofErr w:type="gramEnd"/>
-      <w:r>
-        <w:t>”.</w:t>
-      </w:r>
-    </w:p>
-    <w:p>
-      <w:pPr>
-        <w:pStyle w:val="Prrafodelista"/>
-        <w:numPr>
-          <w:ilvl w:val="1"/>
-          <w:numId w:val="10"/>
-        </w:numPr>
-      </w:pPr>
-      <w:r>
-        <w:t>Juego Gold:</w:t>
-      </w:r>
-    </w:p>
-    <w:p>
-      <w:pPr>
-        <w:pStyle w:val="Prrafodelista"/>
-        <w:numPr>
-          <w:ilvl w:val="2"/>
-          <w:numId w:val="10"/>
-        </w:numPr>
-      </w:pPr>
-      <w:r>
-        <w:t>Por cada ficha recolectada, asigne 2 puntos en lugar de 1.</w:t>
-      </w:r>
-    </w:p>
-    <w:p>
-      <w:pPr>
-        <w:pStyle w:val="Prrafodelista"/>
-        <w:numPr>
-          <w:ilvl w:val="0"/>
-          <w:numId w:val="10"/>
-        </w:numPr>
-      </w:pPr>
-      <w:r>
-        <w:rPr>
-          <w:b/>
-        </w:rPr>
-        <w:t>Integrante2</w:t>
-      </w:r>
-      <w:r>
-        <w:t>:</w:t>
-      </w:r>
-    </w:p>
-    <w:p>
-      <w:pPr>
-        <w:pStyle w:val="Prrafodelista"/>
-        <w:numPr>
-          <w:ilvl w:val="1"/>
-          <w:numId w:val="10"/>
-        </w:numPr>
-      </w:pPr>
-      <w:r>
-        <w:t>Ventana principal:</w:t>
-      </w:r>
-    </w:p>
-    <w:p>
-      <w:pPr>
-        <w:pStyle w:val="Prrafodelista"/>
-        <w:numPr>
-          <w:ilvl w:val="2"/>
-          <w:numId w:val="10"/>
-        </w:numPr>
-      </w:pPr>
-      <w:r>
-        <w:t>Cambiar las dimensiones de la ventana a 15x15.</w:t>
-      </w:r>
-    </w:p>
-    <w:p>
-      <w:pPr>
-        <w:pStyle w:val="Prrafodelista"/>
-        <w:numPr>
-          <w:ilvl w:val="2"/>
-          <w:numId w:val="10"/>
-        </w:numPr>
-      </w:pPr>
-      <w:r>
-        <w:t>Cambiar el texto del botón “</w:t>
-      </w:r>
-      <w:proofErr w:type="spellStart"/>
-      <w:r>
-        <w:t>Start</w:t>
-      </w:r>
-      <w:proofErr w:type="spellEnd"/>
-      <w:r>
-        <w:t xml:space="preserve"> </w:t>
-      </w:r>
-      <w:proofErr w:type="spellStart"/>
-      <w:r>
-        <w:t>Game</w:t>
-      </w:r>
-      <w:proofErr w:type="spellEnd"/>
-      <w:r>
-        <w:t>” a “</w:t>
-      </w:r>
-      <w:proofErr w:type="spellStart"/>
-      <w:r>
-        <w:t>Let’s</w:t>
-      </w:r>
-      <w:proofErr w:type="spellEnd"/>
-      <w:r>
-        <w:t xml:space="preserve"> Play”</w:t>
-      </w:r>
-    </w:p>
-    <w:p>
-      <w:pPr>
-        <w:pStyle w:val="Prrafodelista"/>
-        <w:numPr>
-          <w:ilvl w:val="2"/>
-          <w:numId w:val="10"/>
-        </w:numPr>
-      </w:pPr>
-      <w:r>
-        <w:t>Cambiar el color de fondo de la pantalla principal de blanco a gris (</w:t>
-      </w:r>
-      <w:proofErr w:type="spellStart"/>
-      <w:r>
-        <w:t>lightGray</w:t>
-      </w:r>
-      <w:proofErr w:type="spellEnd"/>
-      <w:r>
-        <w:t>)</w:t>
-      </w:r>
-    </w:p>
-    <w:p>
-      <w:pPr>
-        <w:pStyle w:val="Prrafodelista"/>
-        <w:numPr>
-          <w:ilvl w:val="1"/>
-          <w:numId w:val="10"/>
-        </w:numPr>
-      </w:pPr>
-      <w:r>
-        <w:t>Juego Snake:</w:t>
-      </w:r>
-    </w:p>
-    <w:p>
-      <w:pPr>
-        <w:pStyle w:val="Prrafodelista"/>
-        <w:numPr>
-          <w:ilvl w:val="2"/>
-          <w:numId w:val="10"/>
-        </w:numPr>
-      </w:pPr>
-      <w:r>
-        <w:t>Para el juego ‘Snake’ cambie el color de la serpiente a verde (GREEN).</w:t>
-      </w:r>
-    </w:p>
-    <w:p/>
-    <w:p>
-      <w:pPr>
-        <w:pStyle w:val="Prrafodelista"/>
-        <w:numPr>
-          <w:ilvl w:val="0"/>
-          <w:numId w:val="10"/>
-        </w:numPr>
-      </w:pPr>
-      <w:r>
-        <w:rPr>
-          <w:b/>
-        </w:rPr>
-        <w:t>Integrante3</w:t>
-      </w:r>
-      <w:r>
-        <w:t>:</w:t>
-      </w:r>
-    </w:p>
-    <w:p>
-      <w:pPr>
-        <w:pStyle w:val="Prrafodelista"/>
-        <w:numPr>
-          <w:ilvl w:val="1"/>
-          <w:numId w:val="10"/>
-        </w:numPr>
-      </w:pPr>
-      <w:r>
-        <w:t>Ventana principal:</w:t>
-      </w:r>
-    </w:p>
-    <w:p>
-      <w:pPr>
-        <w:pStyle w:val="Prrafodelista"/>
-        <w:numPr>
-          <w:ilvl w:val="2"/>
-          <w:numId w:val="10"/>
-        </w:numPr>
-      </w:pPr>
-      <w:r>
-        <w:t>Cambiar el texto del botón “</w:t>
-      </w:r>
-      <w:proofErr w:type="spellStart"/>
-      <w:r>
-        <w:t>Start</w:t>
-      </w:r>
-      <w:proofErr w:type="spellEnd"/>
-      <w:r>
-        <w:t xml:space="preserve"> </w:t>
-      </w:r>
-      <w:proofErr w:type="spellStart"/>
-      <w:r>
-        <w:t>Game</w:t>
-      </w:r>
-      <w:proofErr w:type="spellEnd"/>
-      <w:r>
-        <w:t>” a “Empezar”</w:t>
-      </w:r>
-    </w:p>
-    <w:p>
-      <w:pPr>
-        <w:pStyle w:val="Prrafodelista"/>
-        <w:numPr>
-          <w:ilvl w:val="2"/>
-          <w:numId w:val="10"/>
-        </w:numPr>
-      </w:pPr>
-      <w:r>
-        <w:t>Cambiar el color de fondo de la pantalla principal de blanco a celeste.</w:t>
-      </w:r>
-    </w:p>
-    <w:p>
-      <w:pPr>
-        <w:pStyle w:val="Prrafodelista"/>
-        <w:numPr>
-          <w:ilvl w:val="1"/>
-          <w:numId w:val="10"/>
-        </w:numPr>
-      </w:pPr>
-      <w:r>
-        <w:t>Juego Gold:</w:t>
-      </w:r>
-    </w:p>
-    <w:p>
-      <w:pPr>
-        <w:pStyle w:val="Prrafodelista"/>
-        <w:numPr>
-          <w:ilvl w:val="2"/>
-          <w:numId w:val="10"/>
-        </w:numPr>
-      </w:pPr>
-      <w:r>
-        <w:t>Cambie el color de relleno de las fichas a verde (</w:t>
-      </w:r>
-      <w:proofErr w:type="spellStart"/>
-      <w:r>
-        <w:t>green</w:t>
-      </w:r>
-      <w:proofErr w:type="spellEnd"/>
-      <w:r>
-        <w:t>) y el color del borde a azul (blue).</w:t>
-      </w:r>
-    </w:p>
-    <w:p>
-      <w:pPr>
-        <w:pStyle w:val="Prrafodelista"/>
-        <w:numPr>
-          <w:ilvl w:val="2"/>
-          <w:numId w:val="10"/>
-        </w:numPr>
-      </w:pPr>
-      <w:r>
-        <w:lastRenderedPageBreak/>
-        <w:t>Por cada ficha recolectada, asigne 3 puntos en lugar de 1.</w:t>
-      </w:r>
-    </w:p>
-    <w:p/>
-    <w:p>
-      <w:pPr>
-        <w:pStyle w:val="Prrafodelista"/>
-        <w:numPr>
-          <w:ilvl w:val="0"/>
-          <w:numId w:val="10"/>
-        </w:numPr>
-      </w:pPr>
-      <w:r>
-        <w:rPr>
-          <w:b/>
-        </w:rPr>
-        <w:t>Integrante</w:t>
-      </w:r>
-      <w:proofErr w:type="gramStart"/>
-      <w:r>
-        <w:rPr>
-          <w:b/>
-        </w:rPr>
-        <w:t>1</w:t>
-      </w:r>
-      <w:r>
-        <w:rPr>
-          <w:b/>
-        </w:rPr>
-        <w:t>( otra</w:t>
-      </w:r>
-      <w:proofErr w:type="gramEnd"/>
-      <w:r>
-        <w:rPr>
-          <w:b/>
-        </w:rPr>
-        <w:t xml:space="preserve"> vez )</w:t>
-      </w:r>
-      <w:r>
-        <w:t>:</w:t>
-      </w:r>
-    </w:p>
-    <w:p>
-      <w:pPr>
-        <w:pStyle w:val="Prrafodelista"/>
-        <w:numPr>
-          <w:ilvl w:val="1"/>
-          <w:numId w:val="10"/>
-        </w:numPr>
-      </w:pPr>
-      <w:r>
-        <w:t>Juego Gold:</w:t>
-      </w:r>
-    </w:p>
-    <w:p>
-      <w:pPr>
-        <w:pStyle w:val="Prrafodelista"/>
-        <w:numPr>
-          <w:ilvl w:val="2"/>
-          <w:numId w:val="10"/>
-        </w:numPr>
-      </w:pPr>
-      <w:r>
-        <w:t>Cambie el color de relleno de las fichas a verde (</w:t>
-      </w:r>
-      <w:proofErr w:type="spellStart"/>
-      <w:r>
-        <w:t>green</w:t>
-      </w:r>
-      <w:proofErr w:type="spellEnd"/>
-      <w:r>
-        <w:t>).</w:t>
-      </w:r>
-    </w:p>
-    <w:p>
-      <w:pPr>
-        <w:pStyle w:val="Prrafodelista"/>
-        <w:numPr>
-          <w:ilvl w:val="2"/>
-          <w:numId w:val="10"/>
-        </w:numPr>
-      </w:pPr>
-      <w:r>
-        <w:t xml:space="preserve">Por cada ficha recolectada, asigne </w:t>
-      </w:r>
-      <w:r>
-        <w:t>4</w:t>
-      </w:r>
-      <w:r>
-        <w:t xml:space="preserve"> puntos en lugar de </w:t>
-      </w:r>
-      <w:r>
-        <w:t>2</w:t>
-      </w:r>
-      <w:r>
-        <w:t>.</w:t>
-      </w:r>
-    </w:p>
-    <w:p>
-      <w:pPr>
-        <w:pStyle w:val="Prrafodelista"/>
-        <w:numPr>
-          <w:ilvl w:val="1"/>
-          <w:numId w:val="10"/>
-        </w:numPr>
-      </w:pPr>
-      <w:r>
-        <w:t>Juego Snake:</w:t>
-      </w:r>
-    </w:p>
-    <w:p>
-      <w:pPr>
-        <w:pStyle w:val="Prrafodelista"/>
-        <w:numPr>
-          <w:ilvl w:val="2"/>
-          <w:numId w:val="10"/>
-        </w:numPr>
-      </w:pPr>
-      <w:r>
-        <w:t>Aumente el número de frutas de 1 a 3.</w:t>
-      </w:r>
-    </w:p>
-    <w:p>
-      <w:pPr>
-        <w:pStyle w:val="Prrafodelista"/>
-        <w:ind w:left="1440"/>
-      </w:pPr>
-    </w:p>
-    <w:p>
-      <w:pPr>
-        <w:pStyle w:val="Prrafodelista"/>
-        <w:ind w:left="360"/>
-      </w:pPr>
-      <w:r>
-        <w:rPr>
-          <w:rStyle w:val="Ttulo2Car"/>
-          <w:highlight w:val="yellow"/>
-        </w:rPr>
-        <w:t>Nota:</w:t>
-      </w:r>
-      <w:r>
-        <w:rPr>
-          <w:highlight w:val="yellow"/>
-        </w:rPr>
-        <w:t xml:space="preserve"> Tengan en cuenta que cada integrante debe realizar los cambios que le corresponde, pero al finalizar deben subir en el orden (</w:t>
-      </w:r>
-      <w:r>
-        <w:rPr>
-          <w:highlight w:val="yellow"/>
-        </w:rPr>
-        <w:t xml:space="preserve">integrante </w:t>
-      </w:r>
-      <w:r>
-        <w:rPr>
-          <w:highlight w:val="yellow"/>
-        </w:rPr>
-        <w:t xml:space="preserve">1, </w:t>
-      </w:r>
-      <w:r>
-        <w:rPr>
-          <w:highlight w:val="yellow"/>
-        </w:rPr>
-        <w:t>integrante 2, integrante 3, integrante 1). Esto es para tratar de generar un conflicto de integración de código</w:t>
-      </w:r>
-      <w:r>
-        <w:rPr>
-          <w:highlight w:val="yellow"/>
-        </w:rPr>
-        <w:t xml:space="preserve"> con cada integrante</w:t>
-      </w:r>
-      <w:r>
-        <w:rPr>
-          <w:highlight w:val="yellow"/>
-        </w:rPr>
-        <w:t>.</w:t>
-      </w:r>
-    </w:p>
-    <w:p>
-      <w:pPr>
-        <w:pStyle w:val="Ttulo1"/>
-      </w:pPr>
-      <w:r>
-        <w:t>Parte 3</w:t>
-      </w:r>
-    </w:p>
-    <w:p>
-      <w:pPr>
-        <w:rPr>
-          <w:sz w:val="22"/>
-        </w:rPr>
-      </w:pPr>
-    </w:p>
-    <w:p>
-      <w:pPr>
-        <w:rPr>
-          <w:sz w:val="22"/>
-        </w:rPr>
-      </w:pPr>
-      <w:r>
-        <w:rPr>
-          <w:sz w:val="22"/>
-        </w:rPr>
-        <w:t>Responda a las siguientes interrogantes</w:t>
-      </w:r>
-      <w:r>
-        <w:rPr>
-          <w:sz w:val="22"/>
-        </w:rPr>
-        <w:t xml:space="preserve"> (</w:t>
-      </w:r>
-      <w:r>
-        <w:rPr>
-          <w:b/>
-          <w:sz w:val="22"/>
-        </w:rPr>
-        <w:t>Solo uno del grupo debe subir este archivo al GitHub con las respuestas grupales</w:t>
-      </w:r>
-      <w:r>
-        <w:rPr>
-          <w:sz w:val="22"/>
-        </w:rPr>
-        <w:t>)</w:t>
-      </w:r>
-      <w:r>
-        <w:rPr>
-          <w:sz w:val="22"/>
-        </w:rPr>
-        <w:t>:</w:t>
-      </w:r>
     </w:p>
     <w:p>
       <w:pPr>
@@ -1842,85 +2048,56 @@
         <w:rPr>
           <w:sz w:val="22"/>
         </w:rPr>
-        <w:t>¿Le resultó complicado r</w:t>
-      </w:r>
-      <w:r>
-        <w:rPr>
-          <w:sz w:val="22"/>
-        </w:rPr>
-        <w:t>ealizar los cambios solicitados?</w:t>
-      </w:r>
-    </w:p>
-    <w:p>
-      <w:pPr>
-        <w:pStyle w:val="Prrafodelista"/>
-        <w:numPr>
-          <w:ilvl w:val="0"/>
-          <w:numId w:val="7"/>
-        </w:numPr>
-        <w:rPr>
-          <w:sz w:val="22"/>
-        </w:rPr>
-      </w:pPr>
-      <w:r>
-        <w:rPr>
-          <w:sz w:val="22"/>
-        </w:rPr>
-        <w:t>¿Cuáles considera usted que son los archivos/clases ‘más importantes?</w:t>
-      </w:r>
-    </w:p>
-    <w:p>
-      <w:pPr>
-        <w:pStyle w:val="Prrafodelista"/>
-        <w:numPr>
-          <w:ilvl w:val="0"/>
-          <w:numId w:val="7"/>
-        </w:numPr>
-        <w:rPr>
-          <w:sz w:val="22"/>
-        </w:rPr>
-      </w:pPr>
-      <w:r>
-        <w:rPr>
-          <w:sz w:val="22"/>
-        </w:rPr>
-        <w:t>¿Qué aspectos ayudaron a realizar los cambios?</w:t>
-      </w:r>
-    </w:p>
-    <w:p>
-      <w:pPr>
-        <w:pStyle w:val="Prrafodelista"/>
-        <w:numPr>
-          <w:ilvl w:val="0"/>
-          <w:numId w:val="7"/>
-        </w:numPr>
-        <w:rPr>
-          <w:sz w:val="22"/>
-        </w:rPr>
-      </w:pPr>
-      <w:r>
-        <w:rPr>
-          <w:sz w:val="22"/>
-        </w:rPr>
-        <w:t>Luego de haber explorado el código, ¿considera usted que se respetan los principios de MVC?</w:t>
-      </w:r>
-    </w:p>
-    <w:p>
-      <w:pPr>
-        <w:pStyle w:val="Prrafodelista"/>
-        <w:numPr>
-          <w:ilvl w:val="0"/>
-          <w:numId w:val="7"/>
-        </w:numPr>
-        <w:rPr>
-          <w:sz w:val="22"/>
-        </w:rPr>
-      </w:pPr>
-      <w:r>
-        <w:rPr>
-          <w:sz w:val="22"/>
-        </w:rPr>
+        <w:lastRenderedPageBreak/>
         <w:t>¿Qué cambios haría para mejorar la arquitectura de la aplicación?</w:t>
+      </w:r>
+    </w:p>
+    <w:p>
+      <w:pPr>
+        <w:pStyle w:val="Prrafodelista"/>
+        <w:jc w:val="both"/>
+        <w:rPr>
+          <w:sz w:val="22"/>
+        </w:rPr>
+      </w:pPr>
+      <w:r>
+        <w:rPr>
+          <w:sz w:val="22"/>
+        </w:rPr>
+        <w:t xml:space="preserve">Desde un punto de vista como programador se puede constatar </w:t>
+      </w:r>
+      <w:r>
+        <w:rPr>
+          <w:sz w:val="22"/>
+        </w:rPr>
+        <w:t>que,</w:t>
+      </w:r>
+      <w:r>
+        <w:rPr>
+          <w:sz w:val="22"/>
+        </w:rPr>
+        <w:t xml:space="preserve"> aunque el programa cumpla con el principio MVC, las clases que forman parte de cada estructura no está organizadas dentro de paquetes respectivos, es decir que se debería crear un paquete que contenga todas las clases involucradas en la vista y así sucesivamente para el controlador y los modelos.</w:t>
+      </w:r>
+    </w:p>
+    <w:p>
+      <w:pPr>
+        <w:pStyle w:val="Prrafodelista"/>
+        <w:jc w:val="both"/>
+        <w:rPr>
+          <w:sz w:val="22"/>
+        </w:rPr>
+      </w:pPr>
+      <w:r>
+        <w:rPr>
+          <w:sz w:val="22"/>
+        </w:rPr>
+        <w:t>A</w:t>
+      </w:r>
+      <w:r>
+        <w:rPr>
+          <w:sz w:val="22"/>
+        </w:rPr>
+        <w:t>dicional a lo antes mencionado, se debería proveer una interacción más amigable con el usuario al momento de finalizar el juego debido a que no causa mayor impacto al usuario en esta etapa final.</w:t>
       </w:r>
     </w:p>
     <w:p>
@@ -2033,21 +2210,7 @@
         <w:rPr>
           <w:sz w:val="22"/>
         </w:rPr>
-        <w:t xml:space="preserve">ltimo </w:t>
-      </w:r>
-      <w:proofErr w:type="spellStart"/>
-      <w:r>
-        <w:rPr>
-          <w:sz w:val="22"/>
-        </w:rPr>
-        <w:t>commit</w:t>
-      </w:r>
-      <w:proofErr w:type="spellEnd"/>
-      <w:r>
-        <w:rPr>
-          <w:sz w:val="22"/>
-        </w:rPr>
-        <w:t xml:space="preserve"> del repositorio remoto.</w:t>
+        <w:t>ltimo commit del repositorio remoto.</w:t>
       </w:r>
     </w:p>
     <w:p>
@@ -2125,7 +2288,7 @@
 </file>
 
 <file path=word/endnotes.xml><?xml version="1.0" encoding="utf-8"?>
-<w:endnotes xmlns:wpc="http://schemas.microsoft.com/office/word/2010/wordprocessingCanvas" xmlns:cx="http://schemas.microsoft.com/office/drawing/2014/chartex" xmlns:mc="http://schemas.openxmlformats.org/markup-compatibility/2006" xmlns:o="urn:schemas-microsoft-com:office:office" xmlns:r="http://schemas.openxmlformats.org/officeDocument/2006/relationships" xmlns:m="http://schemas.openxmlformats.org/officeDocument/2006/math" xmlns:v="urn:schemas-microsoft-com:vml" xmlns:wp14="http://schemas.microsoft.com/office/word/2010/wordprocessingDrawing" xmlns:wp="http://schemas.openxmlformats.org/drawingml/2006/wordprocessingDrawing" xmlns:w10="urn:schemas-microsoft-com:office:word" xmlns:w="http://schemas.openxmlformats.org/wordprocessingml/2006/main" xmlns:w14="http://schemas.microsoft.com/office/word/2010/wordml" xmlns:w15="http://schemas.microsoft.com/office/word/2012/wordml" xmlns:w16se="http://schemas.microsoft.com/office/word/2015/wordml/symex" xmlns:wpg="http://schemas.microsoft.com/office/word/2010/wordprocessingGroup" xmlns:wpi="http://schemas.microsoft.com/office/word/2010/wordprocessingInk" xmlns:wne="http://schemas.microsoft.com/office/word/2006/wordml" xmlns:wps="http://schemas.microsoft.com/office/word/2010/wordprocessingShape" mc:Ignorable="w14 w15 w16se wp14">
+<w:endnotes xmlns:wpc="http://schemas.microsoft.com/office/word/2010/wordprocessingCanvas" xmlns:cx="http://schemas.microsoft.com/office/drawing/2014/chartex" xmlns:cx1="http://schemas.microsoft.com/office/drawing/2015/9/8/chartex" xmlns:cx2="http://schemas.microsoft.com/office/drawing/2015/10/21/chartex" xmlns:cx3="http://schemas.microsoft.com/office/drawing/2016/5/9/chartex" xmlns:cx4="http://schemas.microsoft.com/office/drawing/2016/5/10/chartex" xmlns:cx5="http://schemas.microsoft.com/office/drawing/2016/5/11/chartex" xmlns:cx6="http://schemas.microsoft.com/office/drawing/2016/5/12/chartex" xmlns:cx7="http://schemas.microsoft.com/office/drawing/2016/5/13/chartex" xmlns:cx8="http://schemas.microsoft.com/office/drawing/2016/5/14/chartex" xmlns:mc="http://schemas.openxmlformats.org/markup-compatibility/2006" xmlns:aink="http://schemas.microsoft.com/office/drawing/2016/ink" xmlns:am3d="http://schemas.microsoft.com/office/drawing/2017/model3d" xmlns:o="urn:schemas-microsoft-com:office:office" xmlns:r="http://schemas.openxmlformats.org/officeDocument/2006/relationships" xmlns:m="http://schemas.openxmlformats.org/officeDocument/2006/math" xmlns:v="urn:schemas-microsoft-com:vml" xmlns:wp14="http://schemas.microsoft.com/office/word/2010/wordprocessingDrawing" xmlns:wp="http://schemas.openxmlformats.org/drawingml/2006/wordprocessingDrawing" xmlns:w10="urn:schemas-microsoft-com:office:word" xmlns:w="http://schemas.openxmlformats.org/wordprocessingml/2006/main" xmlns:w14="http://schemas.microsoft.com/office/word/2010/wordml" xmlns:w15="http://schemas.microsoft.com/office/word/2012/wordml" xmlns:w16cid="http://schemas.microsoft.com/office/word/2016/wordml/cid" xmlns:w16se="http://schemas.microsoft.com/office/word/2015/wordml/symex" xmlns:wpg="http://schemas.microsoft.com/office/word/2010/wordprocessingGroup" xmlns:wpi="http://schemas.microsoft.com/office/word/2010/wordprocessingInk" xmlns:wne="http://schemas.microsoft.com/office/word/2006/wordml" xmlns:wps="http://schemas.microsoft.com/office/word/2010/wordprocessingShape" mc:Ignorable="w14 w15 w16se w16cid wp14">
   <w:endnote w:type="separator" w:id="-1">
     <w:p>
       <w:pPr>
@@ -2150,7 +2313,7 @@
 </file>
 
 <file path=word/footer1.xml><?xml version="1.0" encoding="utf-8"?>
-<w:ftr xmlns:wpc="http://schemas.microsoft.com/office/word/2010/wordprocessingCanvas" xmlns:cx="http://schemas.microsoft.com/office/drawing/2014/chartex" xmlns:mc="http://schemas.openxmlformats.org/markup-compatibility/2006" xmlns:o="urn:schemas-microsoft-com:office:office" xmlns:r="http://schemas.openxmlformats.org/officeDocument/2006/relationships" xmlns:m="http://schemas.openxmlformats.org/officeDocument/2006/math" xmlns:v="urn:schemas-microsoft-com:vml" xmlns:wp14="http://schemas.microsoft.com/office/word/2010/wordprocessingDrawing" xmlns:wp="http://schemas.openxmlformats.org/drawingml/2006/wordprocessingDrawing" xmlns:w10="urn:schemas-microsoft-com:office:word" xmlns:w="http://schemas.openxmlformats.org/wordprocessingml/2006/main" xmlns:w14="http://schemas.microsoft.com/office/word/2010/wordml" xmlns:w15="http://schemas.microsoft.com/office/word/2012/wordml" xmlns:w16se="http://schemas.microsoft.com/office/word/2015/wordml/symex" xmlns:wpg="http://schemas.microsoft.com/office/word/2010/wordprocessingGroup" xmlns:wpi="http://schemas.microsoft.com/office/word/2010/wordprocessingInk" xmlns:wne="http://schemas.microsoft.com/office/word/2006/wordml" xmlns:wps="http://schemas.microsoft.com/office/word/2010/wordprocessingShape" mc:Ignorable="w14 w15 w16se wp14">
+<w:ftr xmlns:wpc="http://schemas.microsoft.com/office/word/2010/wordprocessingCanvas" xmlns:cx="http://schemas.microsoft.com/office/drawing/2014/chartex" xmlns:cx1="http://schemas.microsoft.com/office/drawing/2015/9/8/chartex" xmlns:cx2="http://schemas.microsoft.com/office/drawing/2015/10/21/chartex" xmlns:cx3="http://schemas.microsoft.com/office/drawing/2016/5/9/chartex" xmlns:cx4="http://schemas.microsoft.com/office/drawing/2016/5/10/chartex" xmlns:cx5="http://schemas.microsoft.com/office/drawing/2016/5/11/chartex" xmlns:cx6="http://schemas.microsoft.com/office/drawing/2016/5/12/chartex" xmlns:cx7="http://schemas.microsoft.com/office/drawing/2016/5/13/chartex" xmlns:cx8="http://schemas.microsoft.com/office/drawing/2016/5/14/chartex" xmlns:mc="http://schemas.openxmlformats.org/markup-compatibility/2006" xmlns:aink="http://schemas.microsoft.com/office/drawing/2016/ink" xmlns:am3d="http://schemas.microsoft.com/office/drawing/2017/model3d" xmlns:o="urn:schemas-microsoft-com:office:office" xmlns:r="http://schemas.openxmlformats.org/officeDocument/2006/relationships" xmlns:m="http://schemas.openxmlformats.org/officeDocument/2006/math" xmlns:v="urn:schemas-microsoft-com:vml" xmlns:wp14="http://schemas.microsoft.com/office/word/2010/wordprocessingDrawing" xmlns:wp="http://schemas.openxmlformats.org/drawingml/2006/wordprocessingDrawing" xmlns:w10="urn:schemas-microsoft-com:office:word" xmlns:w="http://schemas.openxmlformats.org/wordprocessingml/2006/main" xmlns:w14="http://schemas.microsoft.com/office/word/2010/wordml" xmlns:w15="http://schemas.microsoft.com/office/word/2012/wordml" xmlns:w16cid="http://schemas.microsoft.com/office/word/2016/wordml/cid" xmlns:w16se="http://schemas.microsoft.com/office/word/2015/wordml/symex" xmlns:wpg="http://schemas.microsoft.com/office/word/2010/wordprocessingGroup" xmlns:wpi="http://schemas.microsoft.com/office/word/2010/wordprocessingInk" xmlns:wne="http://schemas.microsoft.com/office/word/2006/wordml" xmlns:wps="http://schemas.microsoft.com/office/word/2010/wordprocessingShape" mc:Ignorable="w14 w15 w16se w16cid wp14">
   <w:sdt>
     <w:sdtPr>
       <w:id w:val="966018112"/>
@@ -2203,7 +2366,7 @@
 </file>
 
 <file path=word/footnotes.xml><?xml version="1.0" encoding="utf-8"?>
-<w:footnotes xmlns:wpc="http://schemas.microsoft.com/office/word/2010/wordprocessingCanvas" xmlns:cx="http://schemas.microsoft.com/office/drawing/2014/chartex" xmlns:mc="http://schemas.openxmlformats.org/markup-compatibility/2006" xmlns:o="urn:schemas-microsoft-com:office:office" xmlns:r="http://schemas.openxmlformats.org/officeDocument/2006/relationships" xmlns:m="http://schemas.openxmlformats.org/officeDocument/2006/math" xmlns:v="urn:schemas-microsoft-com:vml" xmlns:wp14="http://schemas.microsoft.com/office/word/2010/wordprocessingDrawing" xmlns:wp="http://schemas.openxmlformats.org/drawingml/2006/wordprocessingDrawing" xmlns:w10="urn:schemas-microsoft-com:office:word" xmlns:w="http://schemas.openxmlformats.org/wordprocessingml/2006/main" xmlns:w14="http://schemas.microsoft.com/office/word/2010/wordml" xmlns:w15="http://schemas.microsoft.com/office/word/2012/wordml" xmlns:w16se="http://schemas.microsoft.com/office/word/2015/wordml/symex" xmlns:wpg="http://schemas.microsoft.com/office/word/2010/wordprocessingGroup" xmlns:wpi="http://schemas.microsoft.com/office/word/2010/wordprocessingInk" xmlns:wne="http://schemas.microsoft.com/office/word/2006/wordml" xmlns:wps="http://schemas.microsoft.com/office/word/2010/wordprocessingShape" mc:Ignorable="w14 w15 w16se wp14">
+<w:footnotes xmlns:wpc="http://schemas.microsoft.com/office/word/2010/wordprocessingCanvas" xmlns:cx="http://schemas.microsoft.com/office/drawing/2014/chartex" xmlns:cx1="http://schemas.microsoft.com/office/drawing/2015/9/8/chartex" xmlns:cx2="http://schemas.microsoft.com/office/drawing/2015/10/21/chartex" xmlns:cx3="http://schemas.microsoft.com/office/drawing/2016/5/9/chartex" xmlns:cx4="http://schemas.microsoft.com/office/drawing/2016/5/10/chartex" xmlns:cx5="http://schemas.microsoft.com/office/drawing/2016/5/11/chartex" xmlns:cx6="http://schemas.microsoft.com/office/drawing/2016/5/12/chartex" xmlns:cx7="http://schemas.microsoft.com/office/drawing/2016/5/13/chartex" xmlns:cx8="http://schemas.microsoft.com/office/drawing/2016/5/14/chartex" xmlns:mc="http://schemas.openxmlformats.org/markup-compatibility/2006" xmlns:aink="http://schemas.microsoft.com/office/drawing/2016/ink" xmlns:am3d="http://schemas.microsoft.com/office/drawing/2017/model3d" xmlns:o="urn:schemas-microsoft-com:office:office" xmlns:r="http://schemas.openxmlformats.org/officeDocument/2006/relationships" xmlns:m="http://schemas.openxmlformats.org/officeDocument/2006/math" xmlns:v="urn:schemas-microsoft-com:vml" xmlns:wp14="http://schemas.microsoft.com/office/word/2010/wordprocessingDrawing" xmlns:wp="http://schemas.openxmlformats.org/drawingml/2006/wordprocessingDrawing" xmlns:w10="urn:schemas-microsoft-com:office:word" xmlns:w="http://schemas.openxmlformats.org/wordprocessingml/2006/main" xmlns:w14="http://schemas.microsoft.com/office/word/2010/wordml" xmlns:w15="http://schemas.microsoft.com/office/word/2012/wordml" xmlns:w16cid="http://schemas.microsoft.com/office/word/2016/wordml/cid" xmlns:w16se="http://schemas.microsoft.com/office/word/2015/wordml/symex" xmlns:wpg="http://schemas.microsoft.com/office/word/2010/wordprocessingGroup" xmlns:wpi="http://schemas.microsoft.com/office/word/2010/wordprocessingInk" xmlns:wne="http://schemas.microsoft.com/office/word/2006/wordml" xmlns:wps="http://schemas.microsoft.com/office/word/2010/wordprocessingShape" mc:Ignorable="w14 w15 w16se w16cid wp14">
   <w:footnote w:type="separator" w:id="-1">
     <w:p>
       <w:pPr>
@@ -2228,7 +2391,7 @@
 </file>
 
 <file path=word/numbering.xml><?xml version="1.0" encoding="utf-8"?>
-<w:numbering xmlns:wpc="http://schemas.microsoft.com/office/word/2010/wordprocessingCanvas" xmlns:cx="http://schemas.microsoft.com/office/drawing/2014/chartex" xmlns:mc="http://schemas.openxmlformats.org/markup-compatibility/2006" xmlns:o="urn:schemas-microsoft-com:office:office" xmlns:r="http://schemas.openxmlformats.org/officeDocument/2006/relationships" xmlns:m="http://schemas.openxmlformats.org/officeDocument/2006/math" xmlns:v="urn:schemas-microsoft-com:vml" xmlns:wp14="http://schemas.microsoft.com/office/word/2010/wordprocessingDrawing" xmlns:wp="http://schemas.openxmlformats.org/drawingml/2006/wordprocessingDrawing" xmlns:w10="urn:schemas-microsoft-com:office:word" xmlns:w="http://schemas.openxmlformats.org/wordprocessingml/2006/main" xmlns:w14="http://schemas.microsoft.com/office/word/2010/wordml" xmlns:w15="http://schemas.microsoft.com/office/word/2012/wordml" xmlns:w16se="http://schemas.microsoft.com/office/word/2015/wordml/symex" xmlns:wpg="http://schemas.microsoft.com/office/word/2010/wordprocessingGroup" xmlns:wpi="http://schemas.microsoft.com/office/word/2010/wordprocessingInk" xmlns:wne="http://schemas.microsoft.com/office/word/2006/wordml" xmlns:wps="http://schemas.microsoft.com/office/word/2010/wordprocessingShape" mc:Ignorable="w14 w15 w16se wp14">
+<w:numbering xmlns:wpc="http://schemas.microsoft.com/office/word/2010/wordprocessingCanvas" xmlns:cx="http://schemas.microsoft.com/office/drawing/2014/chartex" xmlns:cx1="http://schemas.microsoft.com/office/drawing/2015/9/8/chartex" xmlns:cx2="http://schemas.microsoft.com/office/drawing/2015/10/21/chartex" xmlns:cx3="http://schemas.microsoft.com/office/drawing/2016/5/9/chartex" xmlns:cx4="http://schemas.microsoft.com/office/drawing/2016/5/10/chartex" xmlns:cx5="http://schemas.microsoft.com/office/drawing/2016/5/11/chartex" xmlns:cx6="http://schemas.microsoft.com/office/drawing/2016/5/12/chartex" xmlns:cx7="http://schemas.microsoft.com/office/drawing/2016/5/13/chartex" xmlns:cx8="http://schemas.microsoft.com/office/drawing/2016/5/14/chartex" xmlns:mc="http://schemas.openxmlformats.org/markup-compatibility/2006" xmlns:aink="http://schemas.microsoft.com/office/drawing/2016/ink" xmlns:am3d="http://schemas.microsoft.com/office/drawing/2017/model3d" xmlns:o="urn:schemas-microsoft-com:office:office" xmlns:r="http://schemas.openxmlformats.org/officeDocument/2006/relationships" xmlns:m="http://schemas.openxmlformats.org/officeDocument/2006/math" xmlns:v="urn:schemas-microsoft-com:vml" xmlns:wp14="http://schemas.microsoft.com/office/word/2010/wordprocessingDrawing" xmlns:wp="http://schemas.openxmlformats.org/drawingml/2006/wordprocessingDrawing" xmlns:w10="urn:schemas-microsoft-com:office:word" xmlns:w="http://schemas.openxmlformats.org/wordprocessingml/2006/main" xmlns:w14="http://schemas.microsoft.com/office/word/2010/wordml" xmlns:w15="http://schemas.microsoft.com/office/word/2012/wordml" xmlns:w16cid="http://schemas.microsoft.com/office/word/2016/wordml/cid" xmlns:w16se="http://schemas.microsoft.com/office/word/2015/wordml/symex" xmlns:wpg="http://schemas.microsoft.com/office/word/2010/wordprocessingGroup" xmlns:wpi="http://schemas.microsoft.com/office/word/2010/wordprocessingInk" xmlns:wne="http://schemas.microsoft.com/office/word/2006/wordml" xmlns:wps="http://schemas.microsoft.com/office/word/2010/wordprocessingShape" mc:Ignorable="w14 w15 w16se w16cid wp14">
   <w:abstractNum w:abstractNumId="0" w15:restartNumberingAfterBreak="0">
     <w:nsid w:val="00FF7019"/>
     <w:multiLevelType w:val="hybridMultilevel"/>
@@ -3382,7 +3545,7 @@
 </file>
 
 <file path=word/styles.xml><?xml version="1.0" encoding="utf-8"?>
-<w:styles xmlns:mc="http://schemas.openxmlformats.org/markup-compatibility/2006" xmlns:r="http://schemas.openxmlformats.org/officeDocument/2006/relationships" xmlns:w="http://schemas.openxmlformats.org/wordprocessingml/2006/main" xmlns:w14="http://schemas.microsoft.com/office/word/2010/wordml" xmlns:w15="http://schemas.microsoft.com/office/word/2012/wordml" xmlns:w16se="http://schemas.microsoft.com/office/word/2015/wordml/symex" mc:Ignorable="w14 w15 w16se">
+<w:styles xmlns:mc="http://schemas.openxmlformats.org/markup-compatibility/2006" xmlns:r="http://schemas.openxmlformats.org/officeDocument/2006/relationships" xmlns:w="http://schemas.openxmlformats.org/wordprocessingml/2006/main" xmlns:w14="http://schemas.microsoft.com/office/word/2010/wordml" xmlns:w15="http://schemas.microsoft.com/office/word/2012/wordml" xmlns:w16cid="http://schemas.microsoft.com/office/word/2016/wordml/cid" xmlns:w16se="http://schemas.microsoft.com/office/word/2015/wordml/symex" mc:Ignorable="w14 w15 w16se w16cid">
   <w:docDefaults>
     <w:rPrDefault>
       <w:rPr>
@@ -3398,7 +3561,7 @@
       </w:pPr>
     </w:pPrDefault>
   </w:docDefaults>
-  <w:latentStyles w:defLockedState="0" w:defUIPriority="99" w:defSemiHidden="0" w:defUnhideWhenUsed="0" w:defQFormat="0" w:count="371">
+  <w:latentStyles w:defLockedState="0" w:defUIPriority="99" w:defSemiHidden="0" w:defUnhideWhenUsed="0" w:defQFormat="0" w:count="375">
     <w:lsdException w:name="Normal" w:uiPriority="0" w:qFormat="1"/>
     <w:lsdException w:name="heading 1" w:uiPriority="9" w:qFormat="1"/>
     <w:lsdException w:name="heading 2" w:semiHidden="1" w:uiPriority="9" w:unhideWhenUsed="1" w:qFormat="1"/>
@@ -3504,7 +3667,6 @@
     <w:lsdException w:name="HTML Sample" w:semiHidden="1" w:unhideWhenUsed="1"/>
     <w:lsdException w:name="HTML Typewriter" w:semiHidden="1" w:unhideWhenUsed="1"/>
     <w:lsdException w:name="HTML Variable" w:semiHidden="1" w:unhideWhenUsed="1"/>
-    <w:lsdException w:name="Normal Table" w:semiHidden="1" w:unhideWhenUsed="1"/>
     <w:lsdException w:name="annotation subject" w:semiHidden="1" w:unhideWhenUsed="1"/>
     <w:lsdException w:name="No List" w:semiHidden="1" w:unhideWhenUsed="1"/>
     <w:lsdException w:name="Outline List 1" w:semiHidden="1" w:unhideWhenUsed="1"/>
@@ -3548,10 +3710,8 @@
     <w:lsdException w:name="Table Elegant" w:semiHidden="1" w:unhideWhenUsed="1"/>
     <w:lsdException w:name="Table Professional" w:semiHidden="1" w:unhideWhenUsed="1"/>
     <w:lsdException w:name="Table Subtle 1" w:semiHidden="1" w:unhideWhenUsed="1"/>
-    <w:lsdException w:name="Table Subtle 2" w:semiHidden="1" w:unhideWhenUsed="1"/>
     <w:lsdException w:name="Table Web 1" w:semiHidden="1" w:unhideWhenUsed="1"/>
     <w:lsdException w:name="Table Web 2" w:semiHidden="1" w:unhideWhenUsed="1"/>
-    <w:lsdException w:name="Table Web 3" w:semiHidden="1" w:unhideWhenUsed="1"/>
     <w:lsdException w:name="Balloon Text" w:semiHidden="1" w:unhideWhenUsed="1"/>
     <w:lsdException w:name="Table Grid" w:uiPriority="39"/>
     <w:lsdException w:name="Table Theme" w:semiHidden="1" w:unhideWhenUsed="1"/>
@@ -3770,6 +3930,10 @@
     <w:lsdException w:name="List Table 5 Dark Accent 6" w:uiPriority="50"/>
     <w:lsdException w:name="List Table 6 Colorful Accent 6" w:uiPriority="51"/>
     <w:lsdException w:name="List Table 7 Colorful Accent 6" w:uiPriority="52"/>
+    <w:lsdException w:name="Mention" w:semiHidden="1" w:unhideWhenUsed="1"/>
+    <w:lsdException w:name="Smart Hyperlink" w:semiHidden="1" w:unhideWhenUsed="1"/>
+    <w:lsdException w:name="Hashtag" w:semiHidden="1" w:unhideWhenUsed="1"/>
+    <w:lsdException w:name="Unresolved Mention" w:semiHidden="1" w:unhideWhenUsed="1"/>
   </w:latentStyles>
   <w:style w:type="paragraph" w:default="1" w:styleId="Normal">
     <w:name w:val="Normal"/>

</xml_diff>